<commit_message>
Cambios en capitulo 6
</commit_message>
<xml_diff>
--- a/Capitulo 6.docx
+++ b/Capitulo 6.docx
@@ -8,8 +8,6 @@
       </w:pPr>
       <w:bookmarkStart w:id="0" w:name="_Toc423519244"/>
       <w:bookmarkStart w:id="1" w:name="_Toc423614488"/>
-      <w:bookmarkStart w:id="2" w:name="_GoBack"/>
-      <w:bookmarkEnd w:id="2"/>
       <w:r>
         <w:t>Aplicación de prueba de los algoritmos</w:t>
       </w:r>
@@ -25,65 +23,120 @@
       <w:pPr>
         <w:pStyle w:val="Ttulo2"/>
       </w:pPr>
-      <w:bookmarkStart w:id="3" w:name="_Toc423519245"/>
-      <w:bookmarkStart w:id="4" w:name="_Toc423614489"/>
+      <w:bookmarkStart w:id="2" w:name="_Toc423519245"/>
+      <w:bookmarkStart w:id="3" w:name="_Toc423614489"/>
       <w:r>
         <w:t>Diseño</w:t>
       </w:r>
+      <w:bookmarkEnd w:id="2"/>
       <w:bookmarkEnd w:id="3"/>
+    </w:p>
+    <w:p>
+      <w:r>
+        <w:t xml:space="preserve">Como se ha mencionado anteriormente, la finalidad de la aplicación demostradora es la de simular el comportamiento de una aplicación que pueda tener una WSN. </w:t>
+      </w:r>
+      <w:r>
+        <w:t xml:space="preserve">El escenario que se va a utilizar para la aplicación va a tener un tiempo entre paquetes de 1 segundo y se transmitirá inicialmente a la máxima potencia de transmisión que permiten las interfaces. </w:t>
+      </w:r>
+    </w:p>
+    <w:p>
+      <w:pPr>
+        <w:keepNext/>
+        <w:jc w:val="center"/>
+      </w:pPr>
+      <w:r>
+        <w:rPr>
+          <w:noProof/>
+          <w:lang w:eastAsia="es-ES"/>
+        </w:rPr>
+        <w:drawing>
+          <wp:inline distT="0" distB="0" distL="0" distR="0" wp14:anchorId="475CC351" wp14:editId="4CBDE74C">
+            <wp:extent cx="3993994" cy="2838450"/>
+            <wp:effectExtent l="0" t="0" r="6985" b="0"/>
+            <wp:docPr id="2" name="Imagen 2"/>
+            <wp:cNvGraphicFramePr>
+              <a:graphicFrameLocks xmlns:a="http://schemas.openxmlformats.org/drawingml/2006/main" noChangeAspect="1"/>
+            </wp:cNvGraphicFramePr>
+            <a:graphic xmlns:a="http://schemas.openxmlformats.org/drawingml/2006/main">
+              <a:graphicData uri="http://schemas.openxmlformats.org/drawingml/2006/picture">
+                <pic:pic xmlns:pic="http://schemas.openxmlformats.org/drawingml/2006/picture">
+                  <pic:nvPicPr>
+                    <pic:cNvPr id="0" name="Picture 1"/>
+                    <pic:cNvPicPr>
+                      <a:picLocks noChangeAspect="1" noChangeArrowheads="1"/>
+                    </pic:cNvPicPr>
+                  </pic:nvPicPr>
+                  <pic:blipFill>
+                    <a:blip r:embed="rId5">
+                      <a:extLst>
+                        <a:ext uri="{28A0092B-C50C-407E-A947-70E740481C1C}">
+                          <a14:useLocalDpi xmlns:a14="http://schemas.microsoft.com/office/drawing/2010/main" val="0"/>
+                        </a:ext>
+                      </a:extLst>
+                    </a:blip>
+                    <a:srcRect/>
+                    <a:stretch>
+                      <a:fillRect/>
+                    </a:stretch>
+                  </pic:blipFill>
+                  <pic:spPr bwMode="auto">
+                    <a:xfrm>
+                      <a:off x="0" y="0"/>
+                      <a:ext cx="4000927" cy="2843377"/>
+                    </a:xfrm>
+                    <a:prstGeom prst="rect">
+                      <a:avLst/>
+                    </a:prstGeom>
+                    <a:noFill/>
+                    <a:ln>
+                      <a:noFill/>
+                    </a:ln>
+                  </pic:spPr>
+                </pic:pic>
+              </a:graphicData>
+            </a:graphic>
+          </wp:inline>
+        </w:drawing>
+      </w:r>
+    </w:p>
+    <w:p>
+      <w:pPr>
+        <w:pStyle w:val="Descripcin"/>
+        <w:jc w:val="center"/>
+      </w:pPr>
+      <w:r>
+        <w:t xml:space="preserve">Figura </w:t>
+      </w:r>
+      <w:fldSimple w:instr=" STYLEREF 1 \s ">
+        <w:r>
+          <w:rPr>
+            <w:noProof/>
+          </w:rPr>
+          <w:t>6</w:t>
+        </w:r>
+      </w:fldSimple>
+      <w:r>
+        <w:t>.</w:t>
+      </w:r>
+      <w:fldSimple w:instr=" SEQ Figura \* ARABIC \s 1 ">
+        <w:r>
+          <w:rPr>
+            <w:noProof/>
+          </w:rPr>
+          <w:t>1</w:t>
+        </w:r>
+      </w:fldSimple>
+      <w:r>
+        <w:t xml:space="preserve"> Propuesta de escenario de </w:t>
+      </w:r>
+      <w:r>
+        <w:rPr>
+          <w:noProof/>
+        </w:rPr>
+        <w:t>CWSN en el B-105 lab</w:t>
+      </w:r>
+      <w:bookmarkStart w:id="4" w:name="_GoBack"/>
       <w:bookmarkEnd w:id="4"/>
-    </w:p>
-    <w:p>
-      <w:r>
-        <w:t>Como se ha mencionado anteriormente, la finalidad de la aplicación demostradora es la de simular el comportamiento de una aplicación que pueda tener una WSN. En concreto se busca reproducir el comportamiento de los nodos en los escenarios simulados de [</w:t>
-      </w:r>
-      <w:proofErr w:type="spellStart"/>
-      <w:r>
-        <w:t>refPaperJavi</w:t>
-      </w:r>
-      <w:proofErr w:type="spellEnd"/>
-      <w:r>
-        <w:t>] y [</w:t>
-      </w:r>
-      <w:proofErr w:type="spellStart"/>
-      <w:r>
-        <w:t>refPaperElena</w:t>
-      </w:r>
-      <w:proofErr w:type="spellEnd"/>
-      <w:r>
-        <w:t>].</w:t>
-      </w:r>
-    </w:p>
-    <w:p>
-      <w:r>
-        <w:t>Ya que el escenario presentado en [</w:t>
-      </w:r>
-      <w:proofErr w:type="spellStart"/>
-      <w:r>
-        <w:t>refPaperJavi</w:t>
-      </w:r>
-      <w:proofErr w:type="spellEnd"/>
-      <w:r>
-        <w:t>] es bastante genérico, sin asumir ningún tiempo entre paquetes fijo y no podemos crear una red de sensores con muchos nodos, para el diseño de la aplicación asumiremos el escenario descrito en [</w:t>
-      </w:r>
-      <w:proofErr w:type="spellStart"/>
-      <w:r>
-        <w:t>refPaperElena</w:t>
-      </w:r>
-      <w:proofErr w:type="spellEnd"/>
-      <w:r>
-        <w:t>]. En este escenario se suponen 100 nodos comunicándose en la banda de 2,4 GHz. Cada nodo envía un paquete de aplicación cada segundo.</w:t>
-      </w:r>
-    </w:p>
-    <w:p>
-      <w:r>
-        <w:t>//Pongo aquí una figura de un ejemplo de escenario típico</w:t>
-      </w:r>
-      <w:proofErr w:type="gramStart"/>
-      <w:r>
-        <w:t>???</w:t>
-      </w:r>
-      <w:proofErr w:type="gramEnd"/>
     </w:p>
     <w:p>
       <w:r>
@@ -133,6 +186,7 @@
         </w:numPr>
       </w:pPr>
       <w:r>
+        <w:lastRenderedPageBreak/>
         <w:t xml:space="preserve">Seguridad: Al ser necesario un tiempo de procesamiento muy corto para la toma de decisiones, los mensajes de aplicación se siguen enviando normalmente. Cuando un mensaje de control llega, se procesa antes que todos los de aplicación que estén en el </w:t>
       </w:r>
       <w:r>
@@ -159,7 +213,6 @@
     </w:p>
     <w:p>
       <w:r>
-        <w:lastRenderedPageBreak/>
         <w:t>Con todo esto ya podemos pasar a describir la implementación de la aplicación de prueba.</w:t>
       </w:r>
     </w:p>
@@ -660,6 +713,7 @@
           <w:szCs w:val="20"/>
           <w:lang w:val="en-US"/>
         </w:rPr>
+        <w:lastRenderedPageBreak/>
         <w:t>OpenTimer5(</w:t>
       </w:r>
       <w:proofErr w:type="gramEnd"/>
@@ -773,7 +827,6 @@
     </w:p>
     <w:p>
       <w:r>
-        <w:lastRenderedPageBreak/>
         <w:t>Para la recepción de mensajes</w:t>
       </w:r>
       <w:r>
@@ -818,7 +871,7 @@
                     </pic:cNvPicPr>
                   </pic:nvPicPr>
                   <pic:blipFill>
-                    <a:blip r:embed="rId5" cstate="print">
+                    <a:blip r:embed="rId6" cstate="print">
                       <a:extLst>
                         <a:ext uri="{28A0092B-C50C-407E-A947-70E740481C1C}">
                           <a14:useLocalDpi xmlns:a14="http://schemas.microsoft.com/office/drawing/2010/main" val="0"/>
@@ -858,45 +911,25 @@
       <w:r>
         <w:t xml:space="preserve">Figura </w:t>
       </w:r>
-      <w:r>
-        <w:fldChar w:fldCharType="begin"/>
-      </w:r>
-      <w:r>
-        <w:instrText xml:space="preserve"> STYLEREF 1 \s </w:instrText>
-      </w:r>
-      <w:r>
-        <w:fldChar w:fldCharType="separate"/>
-      </w:r>
-      <w:r>
-        <w:rPr>
-          <w:noProof/>
-        </w:rPr>
-        <w:t>6</w:t>
-      </w:r>
-      <w:r>
-        <w:fldChar w:fldCharType="end"/>
-      </w:r>
+      <w:fldSimple w:instr=" STYLEREF 1 \s ">
+        <w:r>
+          <w:rPr>
+            <w:noProof/>
+          </w:rPr>
+          <w:t>6</w:t>
+        </w:r>
+      </w:fldSimple>
       <w:r>
         <w:t>.</w:t>
       </w:r>
-      <w:r>
-        <w:fldChar w:fldCharType="begin"/>
-      </w:r>
-      <w:r>
-        <w:instrText xml:space="preserve"> SEQ Figura \* ARABIC \s 1 </w:instrText>
-      </w:r>
-      <w:r>
-        <w:fldChar w:fldCharType="separate"/>
-      </w:r>
-      <w:r>
-        <w:rPr>
-          <w:noProof/>
-        </w:rPr>
-        <w:t>1</w:t>
-      </w:r>
-      <w:r>
-        <w:fldChar w:fldCharType="end"/>
-      </w:r>
+      <w:fldSimple w:instr=" SEQ Figura \* ARABIC \s 1 ">
+        <w:r>
+          <w:rPr>
+            <w:noProof/>
+          </w:rPr>
+          <w:t>2</w:t>
+        </w:r>
+      </w:fldSimple>
       <w:r>
         <w:t xml:space="preserve"> Diagrama de ejecución de la aplicación</w:t>
       </w:r>

</xml_diff>